<commit_message>
removed filter in sheet 1
</commit_message>
<xml_diff>
--- a/assignment 1/module 1 answer.docx
+++ b/assignment 1/module 1 answer.docx
@@ -280,15 +280,7 @@
           <w:sz w:val="24"/>
           <w:szCs w:val="24"/>
         </w:rPr>
-        <w:t xml:space="preserve"> </w:t>
-      </w:r>
-      <w:r>
-        <w:rPr>
-          <w:rFonts w:cstheme="minorHAnsi"/>
-          <w:sz w:val="24"/>
-          <w:szCs w:val="24"/>
-        </w:rPr>
-        <w:t>food truck</w:t>
+        <w:t xml:space="preserve"> food truck</w:t>
       </w:r>
       <w:r>
         <w:rPr>
@@ -320,15 +312,7 @@
           <w:sz w:val="24"/>
           <w:szCs w:val="24"/>
         </w:rPr>
-        <w:t xml:space="preserve"> </w:t>
-      </w:r>
-      <w:r>
-        <w:rPr>
-          <w:rFonts w:cstheme="minorHAnsi"/>
-          <w:sz w:val="24"/>
-          <w:szCs w:val="24"/>
-        </w:rPr>
-        <w:t>photography books</w:t>
+        <w:t xml:space="preserve"> photography books</w:t>
       </w:r>
       <w:r>
         <w:rPr>
@@ -439,6 +423,7 @@
       <w:r>
         <w:rPr>
           <w:rFonts w:cstheme="minorHAnsi"/>
+          <w:noProof/>
           <w:sz w:val="24"/>
           <w:szCs w:val="24"/>
         </w:rPr>
@@ -527,7 +512,23 @@
           <w:sz w:val="24"/>
           <w:szCs w:val="24"/>
         </w:rPr>
-        <w:t xml:space="preserve">Mean is higher than median in both successful and failed projects. Mean </w:t>
+        <w:t>Mean is</w:t>
+      </w:r>
+      <w:r>
+        <w:rPr>
+          <w:rFonts w:cstheme="minorHAnsi"/>
+          <w:sz w:val="24"/>
+          <w:szCs w:val="24"/>
+        </w:rPr>
+        <w:t xml:space="preserve"> much</w:t>
+      </w:r>
+      <w:r>
+        <w:rPr>
+          <w:rFonts w:cstheme="minorHAnsi"/>
+          <w:sz w:val="24"/>
+          <w:szCs w:val="24"/>
+        </w:rPr>
+        <w:t xml:space="preserve"> higher than median in both successful and failed projects. Mean </w:t>
       </w:r>
       <w:r>
         <w:rPr>
@@ -1422,6 +1423,7 @@
   <w:style w:type="character" w:default="1" w:styleId="DefaultParagraphFont">
     <w:name w:val="Default Paragraph Font"/>
     <w:uiPriority w:val="1"/>
+    <w:semiHidden/>
     <w:unhideWhenUsed/>
   </w:style>
   <w:style w:type="table" w:default="1" w:styleId="TableNormal">

</xml_diff>